<commit_message>
Fixed minor bug in isDone() in Board
</commit_message>
<xml_diff>
--- a/Manual.docx
+++ b/Manual.docx
@@ -58,6 +58,15 @@
         </w:rPr>
         <w:t>Sujil Maharjan</w:t>
       </w:r>
+    </w:p>
+    <w:p>
+      <w:pPr>
+        <w:spacing w:after="0"/>
+        <w:rPr>
+          <w:sz w:val="26"/>
+          <w:szCs w:val="24"/>
+        </w:rPr>
+      </w:pPr>
     </w:p>
     <w:p>
       <w:pPr>
@@ -422,7 +431,6 @@
           <w:sz w:val="26"/>
           <w:szCs w:val="24"/>
         </w:rPr>
-        <w:lastRenderedPageBreak/>
         <w:pict>
           <v:shape id="_x0000_i1029" type="#_x0000_t75" style="width:273pt;height:160.5pt">
             <v:imagedata r:id="rId9" o:title="Screenshots_2016-02-03-16-31-58"/>
@@ -440,23 +448,13 @@
           <w:szCs w:val="24"/>
         </w:rPr>
       </w:pPr>
-    </w:p>
-    <w:p>
-      <w:pPr>
-        <w:pStyle w:val="ListParagraph"/>
-        <w:spacing w:after="0"/>
-        <w:ind w:left="0"/>
-        <w:rPr>
-          <w:sz w:val="26"/>
-          <w:szCs w:val="24"/>
-        </w:rPr>
-      </w:pPr>
       <w:r>
         <w:rPr>
           <w:b/>
           <w:sz w:val="26"/>
           <w:szCs w:val="24"/>
         </w:rPr>
+        <w:lastRenderedPageBreak/>
         <w:t>AI:</w:t>
       </w:r>
     </w:p>
@@ -615,27 +613,8 @@
           <w:szCs w:val="24"/>
         </w:rPr>
       </w:pPr>
-      <w:r>
-        <w:rPr>
-          <w:sz w:val="26"/>
-          <w:szCs w:val="24"/>
-        </w:rPr>
-        <w:t>The screen orientation refreshes the activity. So, if you rotate the screen while playing, the game progress disappears. So, I locked it into one orientation.</w:t>
-      </w:r>
-    </w:p>
-    <w:p>
-      <w:pPr>
-        <w:pStyle w:val="ListParagraph"/>
-        <w:numPr>
-          <w:ilvl w:val="0"/>
-          <w:numId w:val="3"/>
-        </w:numPr>
-        <w:spacing w:after="0"/>
-        <w:rPr>
-          <w:sz w:val="26"/>
-          <w:szCs w:val="24"/>
-        </w:rPr>
-      </w:pPr>
+      <w:bookmarkStart w:id="0" w:name="_GoBack"/>
+      <w:bookmarkEnd w:id="0"/>
       <w:r>
         <w:rPr>
           <w:sz w:val="26"/>
@@ -889,7 +868,6 @@
           <w:sz w:val="26"/>
           <w:szCs w:val="24"/>
         </w:rPr>
-        <w:lastRenderedPageBreak/>
         <w:t>A go back button during the game. It only works with the default go-back button of android.</w:t>
       </w:r>
     </w:p>
@@ -912,21 +890,12 @@
           <w:sz w:val="26"/>
           <w:szCs w:val="24"/>
         </w:rPr>
-        <w:t>The pages are not gr</w:t>
-      </w:r>
-      <w:bookmarkStart w:id="0" w:name="_GoBack"/>
-      <w:bookmarkEnd w:id="0"/>
-      <w:r>
-        <w:rPr>
-          <w:sz w:val="26"/>
-          <w:szCs w:val="24"/>
-        </w:rPr>
-        <w:t>aphically astonishing.</w:t>
+        <w:t>The pages are not graphically astonishing.</w:t>
       </w:r>
     </w:p>
     <w:sectPr>
       <w:pgSz w:w="12240" w:h="15840"/>
-      <w:pgMar w:top="1440" w:right="1440" w:bottom="1440" w:left="1440" w:header="720" w:footer="720" w:gutter="0"/>
+      <w:pgMar w:top="1440" w:right="1440" w:bottom="1260" w:left="1440" w:header="720" w:footer="720" w:gutter="0"/>
       <w:cols w:space="720"/>
       <w:docGrid w:linePitch="360"/>
     </w:sectPr>

</xml_diff>